<commit_message>
Add highlighted additions. These are still not correct, but I gave it a shot.
</commit_message>
<xml_diff>
--- a/hw9/Problem 2.docx
+++ b/hw9/Problem 2.docx
@@ -1,6 +1,6 @@
 
 <file path=word/document.xml><?xml version="1.0" encoding="utf-8"?>
-<w:document xmlns:wpc="http://schemas.microsoft.com/office/word/2010/wordprocessingCanvas" xmlns:cx="http://schemas.microsoft.com/office/drawing/2014/chartex" xmlns:cx1="http://schemas.microsoft.com/office/drawing/2015/9/8/chartex" xmlns:cx2="http://schemas.microsoft.com/office/drawing/2015/10/21/chartex" xmlns:cx3="http://schemas.microsoft.com/office/drawing/2016/5/9/chartex" xmlns:cx4="http://schemas.microsoft.com/office/drawing/2016/5/10/chartex" xmlns:cx5="http://schemas.microsoft.com/office/drawing/2016/5/11/chartex" xmlns:cx6="http://schemas.microsoft.com/office/drawing/2016/5/12/chartex" xmlns:cx7="http://schemas.microsoft.com/office/drawing/2016/5/13/chartex" xmlns:cx8="http://schemas.microsoft.com/office/drawing/2016/5/14/chartex" xmlns:mc="http://schemas.openxmlformats.org/markup-compatibility/2006" xmlns:aink="http://schemas.microsoft.com/office/drawing/2016/ink" xmlns:am3d="http://schemas.microsoft.com/office/drawing/2017/model3d" xmlns:o="urn:schemas-microsoft-com:office:office" xmlns:r="http://schemas.openxmlformats.org/officeDocument/2006/relationships" xmlns:m="http://schemas.openxmlformats.org/officeDocument/2006/math" xmlns:v="urn:schemas-microsoft-com:vml" xmlns:wp14="http://schemas.microsoft.com/office/word/2010/wordprocessingDrawing" xmlns:wp="http://schemas.openxmlformats.org/drawingml/2006/wordprocessingDrawing" xmlns:w10="urn:schemas-microsoft-com:office:word" xmlns:w="http://schemas.openxmlformats.org/wordprocessingml/2006/main" xmlns:w14="http://schemas.microsoft.com/office/word/2010/wordml" xmlns:w15="http://schemas.microsoft.com/office/word/2012/wordml" xmlns:w16se="http://schemas.microsoft.com/office/word/2015/wordml/symex" xmlns:wpg="http://schemas.microsoft.com/office/word/2010/wordprocessingGroup" xmlns:wpi="http://schemas.microsoft.com/office/word/2010/wordprocessingInk" xmlns:wne="http://schemas.microsoft.com/office/word/2006/wordml" xmlns:wps="http://schemas.microsoft.com/office/word/2010/wordprocessingShape" mc:Ignorable="w14 w15 w16se wp14">
+<w:document xmlns:wpc="http://schemas.microsoft.com/office/word/2010/wordprocessingCanvas" xmlns:mo="http://schemas.microsoft.com/office/mac/office/2008/main" xmlns:mc="http://schemas.openxmlformats.org/markup-compatibility/2006" xmlns:mv="urn:schemas-microsoft-com:mac:vml" xmlns:o="urn:schemas-microsoft-com:office:office" xmlns:r="http://schemas.openxmlformats.org/officeDocument/2006/relationships" xmlns:m="http://schemas.openxmlformats.org/officeDocument/2006/math" xmlns:v="urn:schemas-microsoft-com:vml" xmlns:wp14="http://schemas.microsoft.com/office/word/2010/wordprocessingDrawing" xmlns:wp="http://schemas.openxmlformats.org/drawingml/2006/wordprocessingDrawing" xmlns:w10="urn:schemas-microsoft-com:office:word" xmlns:w="http://schemas.openxmlformats.org/wordprocessingml/2006/main" xmlns:w14="http://schemas.microsoft.com/office/word/2010/wordml" xmlns:w15="http://schemas.microsoft.com/office/word/2012/wordml" xmlns:wpg="http://schemas.microsoft.com/office/word/2010/wordprocessingGroup" xmlns:wpi="http://schemas.microsoft.com/office/word/2010/wordprocessingInk" xmlns:wne="http://schemas.microsoft.com/office/word/2006/wordml" xmlns:wps="http://schemas.microsoft.com/office/word/2010/wordprocessingShape" mc:Ignorable="w14 w15 wp14">
   <w:body>
     <w:p>
       <w:r>
@@ -56,15 +56,7 @@
       </w:pPr>
       <w:r>
         <w:tab/>
-        <w:t xml:space="preserve">flat Map to get (row, </w:t>
-      </w:r>
-      <w:proofErr w:type="spellStart"/>
-      <w:r>
-        <w:t>M_value</w:t>
-      </w:r>
-      <w:proofErr w:type="spellEnd"/>
-      <w:r>
-        <w:t xml:space="preserve"> * </w:t>
+        <w:t xml:space="preserve">flat Map to get (row, M_value * </w:t>
       </w:r>
       <w:proofErr w:type="spellStart"/>
       <w:r>
@@ -98,6 +90,158 @@
       <w:pPr>
         <w:ind w:firstLine="720"/>
       </w:pPr>
+      <w:r>
+        <w:rPr>
+          <w:highlight w:val="yellow"/>
+        </w:rPr>
+        <w:t xml:space="preserve">x = </w:t>
+      </w:r>
+      <w:proofErr w:type="spellStart"/>
+      <w:proofErr w:type="gramStart"/>
+      <w:r>
+        <w:rPr>
+          <w:highlight w:val="yellow"/>
+        </w:rPr>
+        <w:t>M.join</w:t>
+      </w:r>
+      <w:proofErr w:type="spellEnd"/>
+      <w:proofErr w:type="gramEnd"/>
+      <w:r>
+        <w:rPr>
+          <w:highlight w:val="yellow"/>
+        </w:rPr>
+        <w:t>(v).</w:t>
+      </w:r>
+      <w:proofErr w:type="spellStart"/>
+      <w:r>
+        <w:rPr>
+          <w:highlight w:val="yellow"/>
+        </w:rPr>
+        <w:t>flatMap</w:t>
+      </w:r>
+      <w:proofErr w:type="spellEnd"/>
+      <w:r>
+        <w:rPr>
+          <w:highlight w:val="yellow"/>
+        </w:rPr>
+        <w:t>(</w:t>
+      </w:r>
+      <w:r>
+        <w:rPr>
+          <w:highlight w:val="yellow"/>
+        </w:rPr>
+        <w:t>lambda (row,(</w:t>
+      </w:r>
+      <w:r>
+        <w:rPr>
+          <w:highlight w:val="yellow"/>
+        </w:rPr>
+        <w:t>(</w:t>
+      </w:r>
+      <w:proofErr w:type="spellStart"/>
+      <w:r>
+        <w:rPr>
+          <w:highlight w:val="yellow"/>
+        </w:rPr>
+        <w:t>column,</w:t>
+      </w:r>
+      <w:r>
+        <w:rPr>
+          <w:highlight w:val="yellow"/>
+        </w:rPr>
+        <w:t>M_</w:t>
+      </w:r>
+      <w:r>
+        <w:rPr>
+          <w:highlight w:val="yellow"/>
+        </w:rPr>
+        <w:t>value</w:t>
+      </w:r>
+      <w:proofErr w:type="spellEnd"/>
+      <w:r>
+        <w:rPr>
+          <w:highlight w:val="yellow"/>
+        </w:rPr>
+        <w:t>)</w:t>
+      </w:r>
+      <w:r>
+        <w:rPr>
+          <w:highlight w:val="yellow"/>
+        </w:rPr>
+        <w:t>,</w:t>
+      </w:r>
+      <w:proofErr w:type="spellStart"/>
+      <w:r>
+        <w:rPr>
+          <w:highlight w:val="yellow"/>
+        </w:rPr>
+        <w:t>v</w:t>
+      </w:r>
+      <w:r>
+        <w:rPr>
+          <w:highlight w:val="yellow"/>
+        </w:rPr>
+        <w:t>_value</w:t>
+      </w:r>
+      <w:proofErr w:type="spellEnd"/>
+      <w:r>
+        <w:rPr>
+          <w:highlight w:val="yellow"/>
+        </w:rPr>
+        <w:t xml:space="preserve">)): </w:t>
+      </w:r>
+      <w:r>
+        <w:rPr>
+          <w:highlight w:val="yellow"/>
+        </w:rPr>
+        <w:t>(row</w:t>
+      </w:r>
+      <w:r>
+        <w:rPr>
+          <w:highlight w:val="yellow"/>
+        </w:rPr>
+        <w:t xml:space="preserve">, </w:t>
+      </w:r>
+      <w:r>
+        <w:rPr>
+          <w:highlight w:val="yellow"/>
+        </w:rPr>
+        <w:t>(</w:t>
+      </w:r>
+      <w:r>
+        <w:rPr>
+          <w:highlight w:val="yellow"/>
+        </w:rPr>
+        <w:t>M_value*</w:t>
+      </w:r>
+      <w:proofErr w:type="spellStart"/>
+      <w:r>
+        <w:rPr>
+          <w:highlight w:val="yellow"/>
+        </w:rPr>
+        <w:t>v_value</w:t>
+      </w:r>
+      <w:proofErr w:type="spellEnd"/>
+      <w:r>
+        <w:rPr>
+          <w:highlight w:val="yellow"/>
+        </w:rPr>
+        <w:t>)).</w:t>
+      </w:r>
+      <w:proofErr w:type="spellStart"/>
+      <w:r>
+        <w:rPr>
+          <w:highlight w:val="yellow"/>
+        </w:rPr>
+        <w:t>reduceByKey</w:t>
+      </w:r>
+      <w:proofErr w:type="spellEnd"/>
+      <w:r>
+        <w:rPr>
+          <w:highlight w:val="yellow"/>
+        </w:rPr>
+        <w:t>()</w:t>
+      </w:r>
     </w:p>
     <w:p>
       <w:pPr>
@@ -108,6 +252,64 @@
       </w:r>
     </w:p>
     <w:p>
+      <w:pPr>
+        <w:ind w:firstLine="720"/>
+        <w:rPr>
+          <w:highlight w:val="yellow"/>
+        </w:rPr>
+      </w:pPr>
+      <w:r>
+        <w:rPr>
+          <w:highlight w:val="yellow"/>
+        </w:rPr>
+        <w:t>Stages are operations that can run on the same data partitioning in parallel across executors/nodes</w:t>
+      </w:r>
+    </w:p>
+    <w:p>
+      <w:pPr>
+        <w:ind w:firstLine="720"/>
+      </w:pPr>
+      <w:r>
+        <w:rPr>
+          <w:highlight w:val="yellow"/>
+        </w:rPr>
+        <w:t>Tasks within a stage are operations executed by one executor/node that are pipelined together</w:t>
+      </w:r>
+    </w:p>
+    <w:p>
+      <w:pPr>
+        <w:ind w:firstLine="720"/>
+      </w:pPr>
+      <w:r>
+        <w:rPr>
+          <w:highlight w:val="yellow"/>
+        </w:rPr>
+        <w:t xml:space="preserve">Stage1: join, </w:t>
+      </w:r>
+      <w:proofErr w:type="spellStart"/>
+      <w:r>
+        <w:rPr>
+          <w:highlight w:val="yellow"/>
+        </w:rPr>
+        <w:t>flatMap</w:t>
+      </w:r>
+      <w:proofErr w:type="spellEnd"/>
+      <w:r>
+        <w:rPr>
+          <w:highlight w:val="yellow"/>
+        </w:rPr>
+        <w:t xml:space="preserve"> Stage2: </w:t>
+      </w:r>
+      <w:proofErr w:type="spellStart"/>
+      <w:r>
+        <w:rPr>
+          <w:highlight w:val="yellow"/>
+        </w:rPr>
+        <w:t>reduceByKey</w:t>
+      </w:r>
+      <w:proofErr w:type="spellEnd"/>
+    </w:p>
+    <w:p>
       <w:r>
         <w:tab/>
         <w:t xml:space="preserve">c. </w:t>
@@ -124,16 +326,7 @@
         <w:ind w:firstLine="720"/>
       </w:pPr>
       <w:r>
-        <w:t>(2, (1, 5)), (2, (2, 11)), (2, (3, 10)), (2</w:t>
-      </w:r>
-      <w:r>
-        <w:t xml:space="preserve">, (4, </w:t>
-      </w:r>
-      <w:r>
-        <w:t>8</w:t>
-      </w:r>
-      <w:r>
-        <w:t>));</w:t>
+        <w:t>(2, (1, 5)), (2, (2, 11)), (2, (3, 10)), (2, (4, 8));</w:t>
       </w:r>
     </w:p>
     <w:p>
@@ -141,10 +334,7 @@
         <w:ind w:firstLine="720"/>
       </w:pPr>
       <w:r>
-        <w:t>(3, (1, 9)), (3, (2, 7)), (3, (3, 6)), (3, (4, 12</w:t>
-      </w:r>
-      <w:r>
-        <w:t>));</w:t>
+        <w:t>(3, (1, 9)), (3, (2, 7)), (3, (3, 6)), (3, (4, 12));</w:t>
       </w:r>
     </w:p>
     <w:p>
@@ -152,10 +342,7 @@
         <w:ind w:firstLine="720"/>
       </w:pPr>
       <w:r>
-        <w:t>(4, (1, 4)), (4, (2, 14)), (4, (3, 15)), (4, (4, 1</w:t>
-      </w:r>
-      <w:r>
-        <w:t>));</w:t>
+        <w:t>(4, (1, 4)), (4, (2, 14)), (4, (3, 15)), (4, (4, 1));</w:t>
       </w:r>
     </w:p>
     <w:p/>
@@ -172,13 +359,511 @@
       </w:r>
     </w:p>
     <w:p>
+      <w:pPr>
+        <w:rPr>
+          <w:highlight w:val="yellow"/>
+        </w:rPr>
+      </w:pPr>
+      <w:r>
+        <w:tab/>
+      </w:r>
+      <w:r>
+        <w:rPr>
+          <w:highlight w:val="yellow"/>
+        </w:rPr>
+        <w:t xml:space="preserve">join: </w:t>
+      </w:r>
+      <w:r>
+        <w:rPr>
+          <w:highlight w:val="yellow"/>
+        </w:rPr>
+        <w:t>(1, [(1,16),1]), (</w:t>
+      </w:r>
+      <w:proofErr w:type="gramStart"/>
+      <w:r>
+        <w:rPr>
+          <w:highlight w:val="yellow"/>
+        </w:rPr>
+        <w:t>1,[</w:t>
+      </w:r>
+      <w:proofErr w:type="gramEnd"/>
+      <w:r>
+        <w:rPr>
+          <w:highlight w:val="yellow"/>
+        </w:rPr>
+        <w:t>(2,2),1]), (1,[(3,3),1]),(1,[(4,13),1]);</w:t>
+      </w:r>
+    </w:p>
+    <w:p>
+      <w:pPr>
+        <w:ind w:firstLine="720"/>
+        <w:rPr>
+          <w:highlight w:val="yellow"/>
+        </w:rPr>
+      </w:pPr>
+      <w:r>
+        <w:rPr>
+          <w:highlight w:val="yellow"/>
+        </w:rPr>
+        <w:t>(</w:t>
+      </w:r>
+      <w:proofErr w:type="gramStart"/>
+      <w:r>
+        <w:rPr>
+          <w:highlight w:val="yellow"/>
+        </w:rPr>
+        <w:t>2,[</w:t>
+      </w:r>
+      <w:proofErr w:type="gramEnd"/>
+      <w:r>
+        <w:rPr>
+          <w:highlight w:val="yellow"/>
+        </w:rPr>
+        <w:t>(1,5),2]), (2,[(2,11),2]), (2,[(3,10),2]), (2,[(4,8),2]);</w:t>
+      </w:r>
+    </w:p>
+    <w:p>
+      <w:pPr>
+        <w:ind w:firstLine="720"/>
+        <w:rPr>
+          <w:highlight w:val="yellow"/>
+        </w:rPr>
+      </w:pPr>
+      <w:r>
+        <w:rPr>
+          <w:highlight w:val="yellow"/>
+        </w:rPr>
+        <w:t>(</w:t>
+      </w:r>
+      <w:proofErr w:type="gramStart"/>
+      <w:r>
+        <w:rPr>
+          <w:highlight w:val="yellow"/>
+        </w:rPr>
+        <w:t>3,[</w:t>
+      </w:r>
+      <w:proofErr w:type="gramEnd"/>
+      <w:r>
+        <w:rPr>
+          <w:highlight w:val="yellow"/>
+        </w:rPr>
+        <w:t>(1,9),3]), (3,[(2,7),3]), (3,[(3,6),3]), (3,[(4,12),3]);</w:t>
+      </w:r>
+    </w:p>
+    <w:p>
+      <w:pPr>
+        <w:ind w:firstLine="720"/>
+      </w:pPr>
+      <w:r>
+        <w:rPr>
+          <w:highlight w:val="yellow"/>
+        </w:rPr>
+        <w:t>(</w:t>
+      </w:r>
+      <w:proofErr w:type="gramStart"/>
+      <w:r>
+        <w:rPr>
+          <w:highlight w:val="yellow"/>
+        </w:rPr>
+        <w:t>4,[</w:t>
+      </w:r>
+      <w:proofErr w:type="gramEnd"/>
+      <w:r>
+        <w:rPr>
+          <w:highlight w:val="yellow"/>
+        </w:rPr>
+        <w:t>(1,4),4]), (4,[(2,14),4]), (4,[(3,15),4]), (4,[(4,1),4]);</w:t>
+      </w:r>
+    </w:p>
+    <w:p>
+      <w:pPr>
+        <w:rPr>
+          <w:highlight w:val="yellow"/>
+        </w:rPr>
+      </w:pPr>
+      <w:r>
+        <w:tab/>
+      </w:r>
+      <w:proofErr w:type="spellStart"/>
+      <w:r>
+        <w:rPr>
+          <w:highlight w:val="yellow"/>
+        </w:rPr>
+        <w:t>flatMap</w:t>
+      </w:r>
+      <w:proofErr w:type="spellEnd"/>
+      <w:r>
+        <w:rPr>
+          <w:highlight w:val="yellow"/>
+        </w:rPr>
+        <w:t>: (1,</w:t>
+      </w:r>
+      <w:r>
+        <w:rPr>
+          <w:highlight w:val="yellow"/>
+        </w:rPr>
+        <w:t>16</w:t>
+      </w:r>
+      <w:proofErr w:type="gramStart"/>
+      <w:r>
+        <w:rPr>
+          <w:highlight w:val="yellow"/>
+        </w:rPr>
+        <w:t>),(</w:t>
+      </w:r>
+      <w:proofErr w:type="gramEnd"/>
+      <w:r>
+        <w:rPr>
+          <w:highlight w:val="yellow"/>
+        </w:rPr>
+        <w:t>1,2),(1,3),(1,13)</w:t>
+      </w:r>
+      <w:r>
+        <w:rPr>
+          <w:highlight w:val="yellow"/>
+        </w:rPr>
+        <w:t>;</w:t>
+      </w:r>
+    </w:p>
+    <w:p>
+      <w:pPr>
+        <w:rPr>
+          <w:highlight w:val="yellow"/>
+        </w:rPr>
+      </w:pPr>
+      <w:r>
+        <w:rPr>
+          <w:highlight w:val="yellow"/>
+        </w:rPr>
+        <w:tab/>
+        <w:t>(</w:t>
+      </w:r>
+      <w:r>
+        <w:rPr>
+          <w:highlight w:val="yellow"/>
+        </w:rPr>
+        <w:t>2,10</w:t>
+      </w:r>
+      <w:proofErr w:type="gramStart"/>
+      <w:r>
+        <w:rPr>
+          <w:highlight w:val="yellow"/>
+        </w:rPr>
+        <w:t>),(</w:t>
+      </w:r>
+      <w:proofErr w:type="gramEnd"/>
+      <w:r>
+        <w:rPr>
+          <w:highlight w:val="yellow"/>
+        </w:rPr>
+        <w:t>2,22),(2,20),(2,16</w:t>
+      </w:r>
+      <w:r>
+        <w:rPr>
+          <w:highlight w:val="yellow"/>
+        </w:rPr>
+        <w:t>);</w:t>
+      </w:r>
+    </w:p>
+    <w:p>
+      <w:pPr>
+        <w:rPr>
+          <w:highlight w:val="yellow"/>
+        </w:rPr>
+      </w:pPr>
+      <w:r>
+        <w:rPr>
+          <w:highlight w:val="yellow"/>
+        </w:rPr>
+        <w:tab/>
+        <w:t>(3,27</w:t>
+      </w:r>
+      <w:proofErr w:type="gramStart"/>
+      <w:r>
+        <w:rPr>
+          <w:highlight w:val="yellow"/>
+        </w:rPr>
+        <w:t>),(</w:t>
+      </w:r>
+      <w:proofErr w:type="gramEnd"/>
+      <w:r>
+        <w:rPr>
+          <w:highlight w:val="yellow"/>
+        </w:rPr>
+        <w:t>3,21),(3,18),(3,36)</w:t>
+      </w:r>
+      <w:r>
+        <w:rPr>
+          <w:highlight w:val="yellow"/>
+        </w:rPr>
+        <w:t>;</w:t>
+      </w:r>
+    </w:p>
+    <w:p>
+      <w:pPr>
+        <w:rPr>
+          <w:highlight w:val="yellow"/>
+        </w:rPr>
+      </w:pPr>
+      <w:r>
+        <w:rPr>
+          <w:highlight w:val="yellow"/>
+        </w:rPr>
+        <w:lastRenderedPageBreak/>
+        <w:tab/>
+        <w:t>(4,16</w:t>
+      </w:r>
+      <w:proofErr w:type="gramStart"/>
+      <w:r>
+        <w:rPr>
+          <w:highlight w:val="yellow"/>
+        </w:rPr>
+        <w:t>)</w:t>
+      </w:r>
+      <w:r>
+        <w:rPr>
+          <w:highlight w:val="yellow"/>
+        </w:rPr>
+        <w:t>,(</w:t>
+      </w:r>
+      <w:proofErr w:type="gramEnd"/>
+      <w:r>
+        <w:rPr>
+          <w:highlight w:val="yellow"/>
+        </w:rPr>
+        <w:t>4,56),(4,60),(4,4)</w:t>
+      </w:r>
+      <w:r>
+        <w:rPr>
+          <w:highlight w:val="yellow"/>
+        </w:rPr>
+        <w:t>;</w:t>
+      </w:r>
+    </w:p>
+    <w:p>
+      <w:pPr>
+        <w:rPr>
+          <w:highlight w:val="yellow"/>
+        </w:rPr>
+      </w:pPr>
+      <w:r>
+        <w:rPr>
+          <w:highlight w:val="yellow"/>
+        </w:rPr>
+        <w:tab/>
+      </w:r>
+      <w:proofErr w:type="spellStart"/>
+      <w:r>
+        <w:rPr>
+          <w:highlight w:val="yellow"/>
+        </w:rPr>
+        <w:t>reduceByKey</w:t>
+      </w:r>
+      <w:proofErr w:type="spellEnd"/>
+      <w:r>
+        <w:rPr>
+          <w:highlight w:val="yellow"/>
+        </w:rPr>
+        <w:t xml:space="preserve">: </w:t>
+      </w:r>
+      <w:r>
+        <w:rPr>
+          <w:highlight w:val="yellow"/>
+        </w:rPr>
+        <w:t>(1,34);</w:t>
+      </w:r>
+    </w:p>
+    <w:p>
+      <w:pPr>
+        <w:rPr>
+          <w:highlight w:val="yellow"/>
+        </w:rPr>
+      </w:pPr>
+      <w:r>
+        <w:rPr>
+          <w:highlight w:val="yellow"/>
+        </w:rPr>
+        <w:tab/>
+        <w:t>(2,68);</w:t>
+      </w:r>
+    </w:p>
+    <w:p>
+      <w:pPr>
+        <w:rPr>
+          <w:highlight w:val="yellow"/>
+        </w:rPr>
+      </w:pPr>
+      <w:r>
+        <w:rPr>
+          <w:highlight w:val="yellow"/>
+        </w:rPr>
+        <w:tab/>
+        <w:t>(3,</w:t>
+      </w:r>
+      <w:r>
+        <w:rPr>
+          <w:highlight w:val="yellow"/>
+        </w:rPr>
+        <w:t>102);</w:t>
+      </w:r>
+    </w:p>
+    <w:p>
+      <w:r>
+        <w:rPr>
+          <w:highlight w:val="yellow"/>
+        </w:rPr>
+        <w:tab/>
+        <w:t>(</w:t>
+      </w:r>
+      <w:r>
+        <w:rPr>
+          <w:highlight w:val="yellow"/>
+        </w:rPr>
+        <w:t>4,136</w:t>
+      </w:r>
+      <w:r>
+        <w:rPr>
+          <w:highlight w:val="yellow"/>
+        </w:rPr>
+        <w:t>);</w:t>
+      </w:r>
+    </w:p>
+    <w:p>
       <w:r>
         <w:tab/>
         <w:t>e.</w:t>
       </w:r>
       <w:r>
-        <w:t xml:space="preserve"> (m * n) + n</w:t>
-      </w:r>
+        <w:t xml:space="preserve"> (m * n) + </w:t>
+      </w:r>
+      <w:proofErr w:type="spellStart"/>
+      <w:r>
+        <w:t>n</w:t>
+      </w:r>
+      <w:proofErr w:type="spellEnd"/>
+    </w:p>
+    <w:p>
+      <w:pPr>
+        <w:rPr>
+          <w:highlight w:val="yellow"/>
+        </w:rPr>
+      </w:pPr>
+      <w:r>
+        <w:tab/>
+      </w:r>
+      <w:r>
+        <w:rPr>
+          <w:highlight w:val="yellow"/>
+        </w:rPr>
+        <w:t xml:space="preserve">Input = (m * n) + </w:t>
+      </w:r>
+      <w:proofErr w:type="spellStart"/>
+      <w:r>
+        <w:rPr>
+          <w:highlight w:val="yellow"/>
+        </w:rPr>
+        <w:t>n</w:t>
+      </w:r>
+      <w:proofErr w:type="spellEnd"/>
+    </w:p>
+    <w:p>
+      <w:pPr>
+        <w:rPr>
+          <w:highlight w:val="yellow"/>
+        </w:rPr>
+      </w:pPr>
+      <w:r>
+        <w:rPr>
+          <w:highlight w:val="yellow"/>
+        </w:rPr>
+        <w:tab/>
+        <w:t>Join = (m*2n)</w:t>
+      </w:r>
+    </w:p>
+    <w:p>
+      <w:pPr>
+        <w:rPr>
+          <w:highlight w:val="yellow"/>
+        </w:rPr>
+      </w:pPr>
+      <w:r>
+        <w:rPr>
+          <w:highlight w:val="yellow"/>
+        </w:rPr>
+        <w:tab/>
+      </w:r>
+      <w:proofErr w:type="spellStart"/>
+      <w:r>
+        <w:rPr>
+          <w:highlight w:val="yellow"/>
+        </w:rPr>
+        <w:t>flatMap</w:t>
+      </w:r>
+      <w:proofErr w:type="spellEnd"/>
+      <w:r>
+        <w:rPr>
+          <w:highlight w:val="yellow"/>
+        </w:rPr>
+        <w:t xml:space="preserve"> = (m*n)</w:t>
+      </w:r>
+    </w:p>
+    <w:p>
+      <w:pPr>
+        <w:rPr>
+          <w:highlight w:val="yellow"/>
+        </w:rPr>
+      </w:pPr>
+      <w:r>
+        <w:rPr>
+          <w:highlight w:val="yellow"/>
+        </w:rPr>
+        <w:tab/>
+      </w:r>
+      <w:proofErr w:type="spellStart"/>
+      <w:r>
+        <w:rPr>
+          <w:highlight w:val="yellow"/>
+        </w:rPr>
+        <w:t>reduceByKey</w:t>
+      </w:r>
+      <w:proofErr w:type="spellEnd"/>
+      <w:r>
+        <w:rPr>
+          <w:highlight w:val="yellow"/>
+        </w:rPr>
+        <w:t xml:space="preserve"> = (n)</w:t>
+      </w:r>
+    </w:p>
+    <w:p>
+      <w:r>
+        <w:rPr>
+          <w:highlight w:val="yellow"/>
+        </w:rPr>
+        <w:tab/>
+        <w:t>Total = 2(m*</w:t>
+      </w:r>
+      <w:proofErr w:type="gramStart"/>
+      <w:r>
+        <w:rPr>
+          <w:highlight w:val="yellow"/>
+        </w:rPr>
+        <w:t>n)+</w:t>
+      </w:r>
+      <w:proofErr w:type="gramEnd"/>
+      <w:r>
+        <w:rPr>
+          <w:highlight w:val="yellow"/>
+        </w:rPr>
+        <w:t xml:space="preserve"> (m*2n)+</w:t>
+      </w:r>
+      <w:proofErr w:type="spellStart"/>
+      <w:r>
+        <w:rPr>
+          <w:highlight w:val="yellow"/>
+        </w:rPr>
+        <w:t>2n</w:t>
+      </w:r>
+      <w:proofErr w:type="spellEnd"/>
     </w:p>
     <w:p>
       <w:r>
@@ -186,12 +871,63 @@
         <w:t xml:space="preserve">f. </w:t>
       </w:r>
       <w:r>
-        <w:t xml:space="preserve"> </w:t>
+        <w:t xml:space="preserve">  </w:t>
       </w:r>
       <w:bookmarkStart w:id="0" w:name="_GoBack"/>
       <w:bookmarkEnd w:id="0"/>
       <w:r>
-        <w:t xml:space="preserve"> </w:t>
+        <w:rPr>
+          <w:highlight w:val="yellow"/>
+        </w:rPr>
+        <w:t xml:space="preserve">A potential memory </w:t>
+      </w:r>
+      <w:proofErr w:type="spellStart"/>
+      <w:r>
+        <w:rPr>
+          <w:highlight w:val="yellow"/>
+        </w:rPr>
+        <w:t>bottlekneck</w:t>
+      </w:r>
+      <w:proofErr w:type="spellEnd"/>
+      <w:r>
+        <w:rPr>
+          <w:highlight w:val="yellow"/>
+        </w:rPr>
+        <w:t xml:space="preserve"> could occur during the repartition</w:t>
+      </w:r>
+      <w:r>
+        <w:rPr>
+          <w:highlight w:val="yellow"/>
+        </w:rPr>
+        <w:t xml:space="preserve"> between the </w:t>
+      </w:r>
+      <w:proofErr w:type="spellStart"/>
+      <w:r>
+        <w:rPr>
+          <w:highlight w:val="yellow"/>
+        </w:rPr>
+        <w:t>flatMap</w:t>
+      </w:r>
+      <w:proofErr w:type="spellEnd"/>
+      <w:r>
+        <w:rPr>
+          <w:highlight w:val="yellow"/>
+        </w:rPr>
+        <w:t xml:space="preserve"> and the </w:t>
+      </w:r>
+      <w:proofErr w:type="spellStart"/>
+      <w:r>
+        <w:rPr>
+          <w:highlight w:val="yellow"/>
+        </w:rPr>
+        <w:t>reduceByKey</w:t>
+      </w:r>
+      <w:proofErr w:type="spellEnd"/>
+      <w:r>
+        <w:rPr>
+          <w:highlight w:val="yellow"/>
+        </w:rPr>
+        <w:t>.</w:t>
       </w:r>
     </w:p>
     <w:sectPr>
@@ -205,7 +941,7 @@
 </file>
 
 <file path=word/styles.xml><?xml version="1.0" encoding="utf-8"?>
-<w:styles xmlns:mc="http://schemas.openxmlformats.org/markup-compatibility/2006" xmlns:r="http://schemas.openxmlformats.org/officeDocument/2006/relationships" xmlns:w="http://schemas.openxmlformats.org/wordprocessingml/2006/main" xmlns:w14="http://schemas.microsoft.com/office/word/2010/wordml" xmlns:w15="http://schemas.microsoft.com/office/word/2012/wordml" xmlns:w16se="http://schemas.microsoft.com/office/word/2015/wordml/symex" mc:Ignorable="w14 w15 w16se">
+<w:styles xmlns:mc="http://schemas.openxmlformats.org/markup-compatibility/2006" xmlns:r="http://schemas.openxmlformats.org/officeDocument/2006/relationships" xmlns:w="http://schemas.openxmlformats.org/wordprocessingml/2006/main" xmlns:w14="http://schemas.microsoft.com/office/word/2010/wordml" xmlns:w15="http://schemas.microsoft.com/office/word/2012/wordml" mc:Ignorable="w14 w15">
   <w:docDefaults>
     <w:rPrDefault>
       <w:rPr>
@@ -221,7 +957,7 @@
       </w:pPr>
     </w:pPrDefault>
   </w:docDefaults>
-  <w:latentStyles w:defLockedState="0" w:defUIPriority="99" w:defSemiHidden="0" w:defUnhideWhenUsed="0" w:defQFormat="0" w:count="375">
+  <w:latentStyles w:defLockedState="0" w:defUIPriority="99" w:defSemiHidden="0" w:defUnhideWhenUsed="0" w:defQFormat="0" w:count="382">
     <w:lsdException w:name="Normal" w:uiPriority="0" w:qFormat="1"/>
     <w:lsdException w:name="heading 1" w:uiPriority="9" w:qFormat="1"/>
     <w:lsdException w:name="heading 2" w:semiHidden="1" w:uiPriority="9" w:unhideWhenUsed="1" w:qFormat="1"/>
@@ -595,8 +1331,6 @@
     <w:lsdException w:name="List Table 7 Colorful Accent 6" w:uiPriority="52"/>
     <w:lsdException w:name="Mention" w:semiHidden="1" w:unhideWhenUsed="1"/>
     <w:lsdException w:name="Smart Hyperlink" w:semiHidden="1" w:unhideWhenUsed="1"/>
-    <w:lsdException w:name="Hashtag" w:semiHidden="1" w:unhideWhenUsed="1"/>
-    <w:lsdException w:name="Unresolved Mention" w:semiHidden="1" w:unhideWhenUsed="1"/>
   </w:latentStyles>
   <w:style w:type="paragraph" w:default="1" w:styleId="Normal">
     <w:name w:val="Normal"/>

</xml_diff>